<commit_message>
add animated gif of robot simulation
</commit_message>
<xml_diff>
--- a/nistfanuc_ws/Readme.docx
+++ b/nistfanuc_ws/Readme.docx
@@ -103,16 +103,13 @@
     <w:p/>
     <w:p>
       <w:r>
-        <w:t xml:space="preserve">This document presents the </w:t>
-      </w:r>
-      <w:r>
-        <w:t xml:space="preserve">robot controller </w:t>
-      </w:r>
-      <w:r>
-        <w:t xml:space="preserve">with trajectory motion and gripper open/close control </w:t>
-      </w:r>
-      <w:r>
-        <w:t xml:space="preserve">developed for the </w:t>
+        <w:t>This document presents</w:t>
+      </w:r>
+      <w:r>
+        <w:t xml:space="preserve">a </w:t>
+      </w:r>
+      <w:r>
+        <w:t xml:space="preserve"> </w:t>
       </w:r>
       <w:r>
         <w:rPr>
@@ -121,7 +118,10 @@
           <w:sz w:val="20"/>
           <w:szCs w:val="20"/>
         </w:rPr>
-        <w:t xml:space="preserve">Robot Operating System (ROS) package </w:t>
+        <w:t xml:space="preserve">Robot Operating System (ROS) </w:t>
+      </w:r>
+      <w:r>
+        <w:t xml:space="preserve"> </w:t>
       </w:r>
       <w:r>
         <w:rPr>
@@ -130,10 +130,13 @@
           <w:sz w:val="20"/>
           <w:szCs w:val="20"/>
         </w:rPr>
-        <w:t>that accepts</w:t>
-      </w:r>
-      <w:r>
-        <w:t xml:space="preserve"> </w:t>
+        <w:t xml:space="preserve">package </w:t>
+      </w:r>
+      <w:r>
+        <w:t>for a</w:t>
+      </w:r>
+      <w:r>
+        <w:t xml:space="preserve"> trajectory motion and gripper open/close control </w:t>
       </w:r>
       <w:r>
         <w:rPr>
@@ -142,7 +145,10 @@
           <w:sz w:val="20"/>
           <w:szCs w:val="20"/>
         </w:rPr>
-        <w:t>Canonical Robot Control Language</w:t>
+        <w:t>that accepts</w:t>
+      </w:r>
+      <w:r>
+        <w:t xml:space="preserve"> </w:t>
       </w:r>
       <w:r>
         <w:rPr>
@@ -151,7 +157,7 @@
           <w:sz w:val="20"/>
           <w:szCs w:val="20"/>
         </w:rPr>
-        <w:t xml:space="preserve"> (CRCL) </w:t>
+        <w:t>Canonical Robot Control Language</w:t>
       </w:r>
       <w:r>
         <w:rPr>
@@ -160,6 +166,15 @@
           <w:sz w:val="20"/>
           <w:szCs w:val="20"/>
         </w:rPr>
+        <w:t xml:space="preserve"> (CRCL) </w:t>
+      </w:r>
+      <w:r>
+        <w:rPr>
+          <w:rFonts w:ascii="Helvetica" w:hAnsi="Helvetica" w:cs="Helvetica"/>
+          <w:color w:val="000000"/>
+          <w:sz w:val="20"/>
+          <w:szCs w:val="20"/>
+        </w:rPr>
         <w:t>commands and reports robot status using ROS subscribe and advertise communication topics</w:t>
       </w:r>
       <w:r>
@@ -174,7 +189,13 @@
         <w:t>Unified Robot Description Format (</w:t>
       </w:r>
       <w:r>
-        <w:t xml:space="preserve">URDF) and </w:t>
+        <w:t>URDF)</w:t>
+      </w:r>
+      <w:r>
+        <w:t>. The URDF robot description is read using a C++ developed by David Lu that also supports the</w:t>
+      </w:r>
+      <w:r>
+        <w:t xml:space="preserve"> </w:t>
       </w:r>
       <w:r>
         <w:t xml:space="preserve">Kinematics and Dynamics Library </w:t>
@@ -189,10 +210,22 @@
         <w:t>)</w:t>
       </w:r>
       <w:r>
-        <w:t xml:space="preserve"> from orocos</w:t>
-      </w:r>
-      <w:r>
-        <w:t xml:space="preserve"> to soved the forward and inverse kinematics of a robot represented in URDF.</w:t>
+        <w:t xml:space="preserve"> from </w:t>
+      </w:r>
+      <w:r>
+        <w:t>O</w:t>
+      </w:r>
+      <w:r>
+        <w:t>rocos</w:t>
+      </w:r>
+      <w:r>
+        <w:t xml:space="preserve"> to solve</w:t>
+      </w:r>
+      <w:r>
+        <w:t xml:space="preserve"> the forward and inverse kinematics of a robot represented in URDF.</w:t>
+      </w:r>
+      <w:r>
+        <w:t xml:space="preserve"> In addition, the ikfast standalone solution for the Fanuc LR Mate 200 iD robot are available to perform forward and inverse kinematics.</w:t>
       </w:r>
     </w:p>
     <w:p>
@@ -262,11 +295,11 @@
         </w:rPr>
       </w:pPr>
       <w:r>
-        <w:t xml:space="preserve">Although CRCL is not a programming language, the commands are in the context of a session consisting of getting ready for activity, performing activities, and becoming quiescent. CRCL commands may be collected in files for testing purposes, but executing such files (by giving the commands in the order they occur in the file) is not be the normal operating mode of a robot. Because robots operate in uncertain </w:t>
+        <w:t xml:space="preserve">Although CRCL is not a programming language, the commands are in the context of a session consisting of getting ready for activity, performing activities, and becoming quiescent. CRCL commands may be collected in files for testing purposes, but executing such files (by giving the commands in the order they </w:t>
       </w:r>
       <w:r>
         <w:lastRenderedPageBreak/>
-        <w:t>and changing environment, the reliance on sensors to adjust for such disturbances makes canned scripts ineffective under real conditions.</w:t>
+        <w:t>occur in the file) is not be the normal operating mode of a robot. Because robots operate in uncertain and changing environment, the reliance on sensors to adjust for such disturbances makes canned scripts ineffective under real conditions.</w:t>
       </w:r>
       <w:r>
         <w:rPr>
@@ -331,7 +364,13 @@
     </w:p>
     <w:p>
       <w:r>
-        <w:t>The robot path is specified I terms of a "position equation" made up of a series of homogeneous matrix transforms relation the manipulator to the task.</w:t>
+        <w:t>The robot path is specified I terms of a "</w:t>
+      </w:r>
+      <w:r>
+        <w:t xml:space="preserve">kinematic chain </w:t>
+      </w:r>
+      <w:r>
+        <w:t>" made up of a series of homogeneous matrix transforms relation the manipulator to the task.</w:t>
       </w:r>
     </w:p>
     <w:p>
@@ -418,19 +457,55 @@
         <w:t xml:space="preserve">This </w:t>
       </w:r>
       <w:r>
-        <w:t>position</w:t>
-      </w:r>
-      <w:r>
-        <w:t xml:space="preserve"> equation is evaluated many times a second, each time providing a new set of joint angles positions for the manipulator to follow.</w:t>
-      </w:r>
-      <w:r>
-        <w:t xml:space="preserve"> This type of transform will execute a function each sample period containing an equation to define its values.  The Trajectory Generator will use the new values in the position equation. Sensor integration is accomplished in the same </w:t>
-      </w:r>
-      <w:r>
-        <w:t>manner;</w:t>
-      </w:r>
-      <w:r>
-        <w:t xml:space="preserve"> new transforms are determined by sensor input instead of by equations.</w:t>
+        <w:t xml:space="preserve">kinematic chain </w:t>
+      </w:r>
+      <w:r>
+        <w:t>is evaluated many times a second, each time providing a new set of joint angles positions for the manipulator to follow.</w:t>
+      </w:r>
+      <w:r>
+        <w:t xml:space="preserve"> This </w:t>
+      </w:r>
+      <w:r>
+        <w:t xml:space="preserve">kinematic chain </w:t>
+      </w:r>
+      <w:r>
+        <w:t>will execute a</w:t>
+      </w:r>
+      <w:r>
+        <w:t xml:space="preserve"> function each sample period that returns a 4x4 Homogeneou Transform that defines the position and orientation of that element</w:t>
+      </w:r>
+      <w:r>
+        <w:t xml:space="preserve">.  The Trajectory Generator will use the values in the </w:t>
+      </w:r>
+      <w:r>
+        <w:t>kinematic chain</w:t>
+      </w:r>
+      <w:r>
+        <w:t xml:space="preserve"> to solve the kinematics for a robot</w:t>
+      </w:r>
+      <w:r>
+        <w:t>. Senso</w:t>
+      </w:r>
+      <w:r>
+        <w:t>r integration is accomplished with the same mechanism</w:t>
+      </w:r>
+      <w:r>
+        <w:t>;</w:t>
+      </w:r>
+      <w:r>
+        <w:t xml:space="preserve"> transforms are determined</w:t>
+      </w:r>
+      <w:r>
+        <w:t xml:space="preserve"> in real time based on</w:t>
+      </w:r>
+      <w:r>
+        <w:t xml:space="preserve"> sensor input instead of </w:t>
+      </w:r>
+      <w:r>
+        <w:t>by a static transform</w:t>
+      </w:r>
+      <w:r>
+        <w:t>.</w:t>
       </w:r>
     </w:p>
     <w:p>
@@ -699,8 +774,6 @@
       <w:pPr>
         <w:pStyle w:val="Heading1"/>
       </w:pPr>
-      <w:bookmarkStart w:id="0" w:name="_GoBack"/>
-      <w:bookmarkEnd w:id="0"/>
       <w:r>
         <w:t>RVIZ</w:t>
       </w:r>
@@ -752,10 +825,13 @@
       </w:r>
       <w:r>
         <w:lastRenderedPageBreak/>
-        <w:t>helpful, are bundled with other packages making it monolithic and often feel like coding with a heap of spaghetti</w:t>
-      </w:r>
-      <w:r>
-        <w:t xml:space="preserve"> . However, the source code </w:t>
+        <w:t xml:space="preserve">helpful, are bundled with other packages making it monolithic and often feel like coding with a heap of </w:t>
+      </w:r>
+      <w:r>
+        <w:t>spaghetti.</w:t>
+      </w:r>
+      <w:r>
+        <w:t xml:space="preserve"> However, the source code </w:t>
       </w:r>
       <w:r>
         <w:t xml:space="preserve">is available </w:t>
@@ -764,7 +840,25 @@
         <w:t xml:space="preserve">and noodling around </w:t>
       </w:r>
       <w:r>
-        <w:t>in the source code and search far and wide across the internet, pearls of ROS programming can be found.</w:t>
+        <w:t xml:space="preserve">in the source code and </w:t>
+      </w:r>
+      <w:r>
+        <w:t xml:space="preserve">by searching </w:t>
+      </w:r>
+      <w:r>
+        <w:t xml:space="preserve">far and wide across the </w:t>
+      </w:r>
+      <w:r>
+        <w:t>Internet</w:t>
+      </w:r>
+      <w:r>
+        <w:t>, pearls of ROS programming can be found</w:t>
+      </w:r>
+      <w:r>
+        <w:t xml:space="preserve"> and where integrated into the package, and are hopefully understandable in this documentation</w:t>
+      </w:r>
+      <w:r>
+        <w:t>.</w:t>
       </w:r>
       <w:r>
         <w:t xml:space="preserve"> This section will attempt to explain how to use </w:t>
@@ -779,7 +873,13 @@
         <w:t xml:space="preserve">without moveit planning </w:t>
       </w:r>
       <w:r>
-        <w:t xml:space="preserve">and obstacle avoidance ) </w:t>
+        <w:t xml:space="preserve">and obstacle </w:t>
+      </w:r>
+      <w:r>
+        <w:t>avoidance)</w:t>
+      </w:r>
+      <w:r>
+        <w:t xml:space="preserve"> </w:t>
       </w:r>
       <w:r>
         <w:t xml:space="preserve">to visualize </w:t>
@@ -996,7 +1096,13 @@
     <w:p/>
     <w:p>
       <w:r>
-        <w:t>The, the robot that is described in the robot_description ROS parameter will appear in the RVIZ visualization, as shown below. The robot shown below is a Fanuc LR Mate 200 Id with a 2 finger robotiq gripper attached.</w:t>
+        <w:t>The</w:t>
+      </w:r>
+      <w:r>
+        <w:t>n</w:t>
+      </w:r>
+      <w:r>
+        <w:t>, the robot that is described in the robot_description ROS parameter will appear in the RVIZ visualization, as shown below. The robot shown below is a Fanuc LR Mate 200 Id with a 2 finger robotiq gripper attached.</w:t>
       </w:r>
     </w:p>
     <w:p/>
@@ -1087,7 +1193,19 @@
     </w:p>
     <w:p>
       <w:r>
-        <w:t xml:space="preserve">Of importance is the ros parameter source_list", which is a list of topics that the "joint_state_publisher" node listens for sensor_msgs/JointState messages. Below, the "joint_state_publisher" node source list contains "nist_controller/robot/joint_states" topic which is listened to for new joint position to update the published joint_state. In this manner, the </w:t>
+        <w:t xml:space="preserve">Of importance is the </w:t>
+      </w:r>
+      <w:r>
+        <w:t>ROS</w:t>
+      </w:r>
+      <w:r>
+        <w:t xml:space="preserve"> parameter </w:t>
+      </w:r>
+      <w:r>
+        <w:t>:</w:t>
+      </w:r>
+      <w:r>
+        <w:t xml:space="preserve">ource_list", which is a list of topics that the "joint_state_publisher" node listens for sensor_msgs/JointState messages. Below, the "joint_state_publisher" node source list contains "nist_controller/robot/joint_states" topic which is listened to for new joint position to update the published joint_state. In this manner, the </w:t>
       </w:r>
       <w:r>
         <w:t>Real Time Crcl Trajectory Controller</w:t>
@@ -1109,8 +1227,6 @@
         <w:t xml:space="preserve"> topic that RVIZ is listening to for joint updates.</w:t>
       </w:r>
     </w:p>
-    <w:p/>
-    <w:p/>
     <w:p>
       <w:pPr>
         <w:pStyle w:val="BoxedCode"/>
@@ -1171,12 +1287,10 @@
         <w:t>&lt;/node&gt;</w:t>
       </w:r>
     </w:p>
-    <w:p/>
     <w:p>
       <w:pPr>
         <w:shd w:val="clear" w:color="auto" w:fill="FFFFFF"/>
         <w:spacing w:after="0" w:line="315" w:lineRule="atLeast"/>
-        <w:jc w:val="center"/>
         <w:rPr>
           <w:rFonts w:ascii="Arial" w:eastAsia="Times New Roman" w:hAnsi="Arial" w:cs="Arial"/>
           <w:b/>
@@ -1186,17 +1300,6 @@
           <w:szCs w:val="38"/>
         </w:rPr>
       </w:pPr>
-      <w:r>
-        <w:rPr>
-          <w:rFonts w:ascii="Arial" w:eastAsia="Times New Roman" w:hAnsi="Arial" w:cs="Arial"/>
-          <w:b/>
-          <w:bCs/>
-          <w:color w:val="777777"/>
-          <w:sz w:val="38"/>
-          <w:szCs w:val="38"/>
-        </w:rPr>
-        <w:t>0</w:t>
-      </w:r>
     </w:p>
     <w:p>
       <w:pPr>
@@ -1334,7 +1437,6 @@
         <w:rPr>
           <w:noProof/>
         </w:rPr>
-        <w:lastRenderedPageBreak/>
         <w:drawing>
           <wp:inline distT="0" distB="0" distL="0" distR="0">
             <wp:extent cx="5943600" cy="3292754"/>
@@ -1451,7 +1553,7 @@
           </mc:Choice>
           <mc:Fallback>
             <w:pict>
-              <v:rect w14:anchorId="64455486" id="Rectangle 5" o:spid="_x0000_s1026" alt="alt text" style="width:24pt;height:24pt;visibility:visible;mso-wrap-style:square;mso-left-percent:-10001;mso-top-percent:-10001;mso-position-horizontal:absolute;mso-position-horizontal-relative:char;mso-position-vertical:absolute;mso-position-vertical-relative:line;mso-left-percent:-10001;mso-top-percent:-10001;v-text-anchor:top" o:gfxdata="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" filled="f" stroked="f">
+              <v:rect w14:anchorId="71986708" id="Rectangle 5" o:spid="_x0000_s1026" alt="alt text" style="width:24pt;height:24pt;visibility:visible;mso-wrap-style:square;mso-left-percent:-10001;mso-top-percent:-10001;mso-position-horizontal:absolute;mso-position-horizontal-relative:char;mso-position-vertical:absolute;mso-position-vertical-relative:line;mso-left-percent:-10001;mso-top-percent:-10001;v-text-anchor:top" o:gfxdata="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" filled="f" stroked="f">
                 <o:lock v:ext="edit" aspectratio="t"/>
                 <w10:anchorlock/>
               </v:rect>
@@ -1480,6 +1582,7 @@
         <w:t xml:space="preserve"> (See </w:t>
       </w:r>
       <w:r>
+        <w:lastRenderedPageBreak/>
         <w:t>http://wiki.ros.org/motion_planning_environment/Tutorials/Adding%20known%20objects%20to%20the%20collision%20environment</w:t>
       </w:r>
       <w:r>
@@ -1599,7 +1702,39 @@
     </w:p>
     <w:p>
       <w:r>
-        <w:t>Two objects will be added to the Rviz scene, a medium gear and a gear holder tray.  These scene objects were created in a CAD design system and have been produced by an 3D printing device. 3D printing devices use STL, so the STL files from these objects were imported and displayed Rviz.</w:t>
+        <w:t>Two objects will be added to the Rviz scene, a medium gear and a gear holder tray.  These scene objects were created in a CAD design system and have been produced by an 3D printing device. 3D printing devices use STL, so the STL files from these objects were imported and displayed Rviz</w:t>
+      </w:r>
+      <w:r>
+        <w:t xml:space="preserve"> using the displayMesh rviz</w:t>
+      </w:r>
+      <w:r>
+        <w:t>-visual-tools</w:t>
+      </w:r>
+      <w:r>
+        <w:t xml:space="preserve"> method</w:t>
+      </w:r>
+      <w:r>
+        <w:t>.</w:t>
+      </w:r>
+    </w:p>
+    <w:p>
+      <w:r>
+        <w:t>In addition, the method publishWall was developed</w:t>
+      </w:r>
+      <w:r>
+        <w:t xml:space="preserve"> that is</w:t>
+      </w:r>
+      <w:r>
+        <w:t xml:space="preserve"> based on rviz</w:t>
+      </w:r>
+      <w:r>
+        <w:t>-visual-tools</w:t>
+      </w:r>
+      <w:r>
+        <w:t xml:space="preserve">, to </w:t>
+      </w:r>
+      <w:r>
+        <w:t>display a wall in Rviz.</w:t>
       </w:r>
     </w:p>
     <w:p>
@@ -1697,7 +1832,21 @@
           <w:rFonts w:ascii="Segoe UI" w:hAnsi="Segoe UI" w:cs="Segoe UI"/>
           <w:color w:val="333333"/>
         </w:rPr>
-        <w:t xml:space="preserve">12.4 platform that ROS was running , </w:t>
+        <w:t>12.4 platform that ROS was running</w:t>
+      </w:r>
+      <w:r>
+        <w:rPr>
+          <w:rFonts w:ascii="Segoe UI" w:hAnsi="Segoe UI" w:cs="Segoe UI"/>
+          <w:color w:val="333333"/>
+        </w:rPr>
+        <w:t xml:space="preserve"> indigo version</w:t>
+      </w:r>
+      <w:r>
+        <w:rPr>
+          <w:rFonts w:ascii="Segoe UI" w:hAnsi="Segoe UI" w:cs="Segoe UI"/>
+          <w:color w:val="333333"/>
+        </w:rPr>
+        <w:t xml:space="preserve"> , </w:t>
       </w:r>
       <w:r>
         <w:rPr>
@@ -1735,7 +1884,13 @@
         <w:pStyle w:val="BoxedCode"/>
       </w:pPr>
       <w:r>
-        <w:t>sudo apt-get install ros-kinetic-rviz-visual-tools</w:t>
+        <w:t>sudo apt-get install ros-</w:t>
+      </w:r>
+      <w:r>
+        <w:t>indigo</w:t>
+      </w:r>
+      <w:r>
+        <w:t>-rviz-visual-tools</w:t>
       </w:r>
     </w:p>
     <w:p>
@@ -1824,6 +1979,7 @@
         <w:rPr>
           <w:color w:val="0000FF"/>
         </w:rPr>
+        <w:lastRenderedPageBreak/>
         <w:t>using</w:t>
       </w:r>
       <w:r>
@@ -1849,7 +2005,6 @@
         <w:pStyle w:val="BoxedCode"/>
       </w:pPr>
       <w:r>
-        <w:lastRenderedPageBreak/>
         <w:t>rviz_visual_tools::RvizVisualToolsPtr visual_tools;</w:t>
       </w:r>
     </w:p>
@@ -2429,6 +2584,7 @@
           <w:color w:val="333333"/>
           <w:bdr w:val="none" w:sz="0" w:space="0" w:color="auto" w:frame="1"/>
         </w:rPr>
+        <w:lastRenderedPageBreak/>
         <w:t>// For visualizing things in rviz</w:t>
       </w:r>
     </w:p>
@@ -2449,7 +2605,6 @@
           <w:color w:val="333333"/>
           <w:bdr w:val="none" w:sz="0" w:space="0" w:color="auto" w:frame="1"/>
         </w:rPr>
-        <w:lastRenderedPageBreak/>
         <w:t>rviz_visual_tools::RvizVisualToolsPtr visual_tools_;</w:t>
       </w:r>
     </w:p>
@@ -2467,7 +2622,28 @@
           <w:rFonts w:ascii="Segoe UI" w:hAnsi="Segoe UI" w:cs="Segoe UI"/>
           <w:color w:val="333333"/>
         </w:rPr>
-        <w:t>Not DO NOT instantiate the declaration with a</w:t>
+        <w:t>Please n</w:t>
+      </w:r>
+      <w:r>
+        <w:rPr>
+          <w:rFonts w:ascii="Segoe UI" w:hAnsi="Segoe UI" w:cs="Segoe UI"/>
+          <w:color w:val="333333"/>
+        </w:rPr>
+        <w:t>ot</w:t>
+      </w:r>
+      <w:r>
+        <w:rPr>
+          <w:rFonts w:ascii="Segoe UI" w:hAnsi="Segoe UI" w:cs="Segoe UI"/>
+          <w:color w:val="333333"/>
+        </w:rPr>
+        <w:t>e,</w:t>
+      </w:r>
+      <w:r>
+        <w:rPr>
+          <w:rFonts w:ascii="Segoe UI" w:hAnsi="Segoe UI" w:cs="Segoe UI"/>
+          <w:color w:val="333333"/>
+        </w:rPr>
+        <w:t xml:space="preserve"> DO NOT instantiate the declaration with a</w:t>
       </w:r>
       <w:r>
         <w:rPr>
@@ -2855,7 +3031,21 @@
           <w:rFonts w:ascii="Segoe UI" w:hAnsi="Segoe UI" w:cs="Segoe UI"/>
           <w:color w:val="333333"/>
         </w:rPr>
-        <w:t xml:space="preserve"> and each ID must be unique or only the last item with the id will be displayed. There is a namespace which was left blank, and a scaling factor (i.e., 0.35) when displaying the STL file. Unfortunately, other STL files were represented with millimeters, but by trial and error 0.35 seems to work.</w:t>
+        <w:t xml:space="preserve"> and each ID must be unique or only the last item with the id will be displayed. There is a namespace which was </w:t>
+      </w:r>
+      <w:r>
+        <w:rPr>
+          <w:rFonts w:ascii="Segoe UI" w:hAnsi="Segoe UI" w:cs="Segoe UI"/>
+          <w:color w:val="333333"/>
+        </w:rPr>
+        <w:t>declared to be a "mesh"</w:t>
+      </w:r>
+      <w:r>
+        <w:rPr>
+          <w:rFonts w:ascii="Segoe UI" w:hAnsi="Segoe UI" w:cs="Segoe UI"/>
+          <w:color w:val="333333"/>
+        </w:rPr>
+        <w:t>, and a scaling factor (i.e., 0.35) when displaying the STL file. Unfortunately, other STL files were represented with millimeters, but by trial and error 0.35 seems to work.</w:t>
       </w:r>
     </w:p>
     <w:p>
@@ -2987,13 +3177,31 @@
         <w:jc w:val="left"/>
       </w:pPr>
       <w:r>
-        <w:t xml:space="preserve">   "", </w:t>
+        <w:t xml:space="preserve">   "</w:t>
+      </w:r>
+      <w:r>
+        <w:t>mesh</w:t>
+      </w:r>
+      <w:r>
+        <w:t xml:space="preserve">", </w:t>
       </w:r>
       <w:r>
         <w:rPr>
           <w:color w:val="008000"/>
         </w:rPr>
-        <w:t>// no namespace",</w:t>
+        <w:t xml:space="preserve">// </w:t>
+      </w:r>
+      <w:r>
+        <w:rPr>
+          <w:color w:val="008000"/>
+        </w:rPr>
+        <w:t>mesh</w:t>
+      </w:r>
+      <w:r>
+        <w:rPr>
+          <w:color w:val="008000"/>
+        </w:rPr>
+        <w:t xml:space="preserve"> namespace",</w:t>
       </w:r>
     </w:p>
     <w:p>
@@ -3004,6 +3212,9 @@
       <w:r>
         <w:t xml:space="preserve">   1); // id</w:t>
       </w:r>
+      <w:r>
+        <w:t xml:space="preserve"> must be unique, 0 used package to assign id</w:t>
+      </w:r>
     </w:p>
     <w:p>
       <w:pPr>
@@ -3026,6 +3237,7 @@
         <w:jc w:val="left"/>
       </w:pPr>
       <w:r>
+        <w:lastRenderedPageBreak/>
         <w:t xml:space="preserve">  visual_tools-&gt;publishMesh(pose</w:t>
       </w:r>
       <w:r>
@@ -3068,7 +3280,6 @@
         <w:jc w:val="left"/>
       </w:pPr>
       <w:r>
-        <w:lastRenderedPageBreak/>
         <w:t xml:space="preserve">   "", </w:t>
       </w:r>
       <w:r>
@@ -3378,14 +3589,6 @@
     </w:p>
     <w:p>
       <w:pPr>
-        <w:pStyle w:val="Heading2"/>
-      </w:pPr>
-      <w:r>
-        <w:t>Available Colors</w:t>
-      </w:r>
-    </w:p>
-    <w:p>
-      <w:pPr>
         <w:pStyle w:val="NormalWeb"/>
         <w:spacing w:before="0" w:beforeAutospacing="0" w:after="240" w:afterAutospacing="0" w:line="360" w:lineRule="atLeast"/>
         <w:rPr>
@@ -3393,442 +3596,13 @@
           <w:color w:val="333333"/>
         </w:rPr>
       </w:pPr>
-      <w:r>
-        <w:rPr>
-          <w:rFonts w:ascii="Segoe UI" w:hAnsi="Segoe UI" w:cs="Segoe UI"/>
-          <w:color w:val="333333"/>
-        </w:rPr>
-        <w:t>This package helps you quickly choose colors - feel free to send PRs with more colors as needed</w:t>
-      </w:r>
-    </w:p>
-    <w:p>
-      <w:pPr>
-        <w:pStyle w:val="BoxedCode"/>
-        <w:rPr>
-          <w:rStyle w:val="HTMLCode"/>
-          <w:rFonts w:ascii="Consolas" w:hAnsi="Consolas" w:cs="Consolas"/>
-          <w:color w:val="333333"/>
-          <w:bdr w:val="none" w:sz="0" w:space="0" w:color="auto" w:frame="1"/>
-        </w:rPr>
-      </w:pPr>
-      <w:r>
-        <w:rPr>
-          <w:rStyle w:val="HTMLCode"/>
-          <w:rFonts w:ascii="Consolas" w:hAnsi="Consolas" w:cs="Consolas"/>
-          <w:color w:val="333333"/>
-          <w:bdr w:val="none" w:sz="0" w:space="0" w:color="auto" w:frame="1"/>
-        </w:rPr>
-        <w:t>BLACK,</w:t>
-      </w:r>
-    </w:p>
-    <w:p>
-      <w:pPr>
-        <w:pStyle w:val="BoxedCode"/>
-        <w:rPr>
-          <w:rStyle w:val="HTMLCode"/>
-          <w:rFonts w:ascii="Consolas" w:hAnsi="Consolas" w:cs="Consolas"/>
-          <w:color w:val="333333"/>
-          <w:bdr w:val="none" w:sz="0" w:space="0" w:color="auto" w:frame="1"/>
-        </w:rPr>
-      </w:pPr>
-      <w:r>
-        <w:rPr>
-          <w:rStyle w:val="HTMLCode"/>
-          <w:rFonts w:ascii="Consolas" w:hAnsi="Consolas" w:cs="Consolas"/>
-          <w:color w:val="333333"/>
-          <w:bdr w:val="none" w:sz="0" w:space="0" w:color="auto" w:frame="1"/>
-        </w:rPr>
-        <w:t>BLUE,</w:t>
-      </w:r>
-    </w:p>
-    <w:p>
-      <w:pPr>
-        <w:pStyle w:val="BoxedCode"/>
-        <w:rPr>
-          <w:rStyle w:val="HTMLCode"/>
-          <w:rFonts w:ascii="Consolas" w:hAnsi="Consolas" w:cs="Consolas"/>
-          <w:color w:val="333333"/>
-          <w:bdr w:val="none" w:sz="0" w:space="0" w:color="auto" w:frame="1"/>
-        </w:rPr>
-      </w:pPr>
-      <w:r>
-        <w:rPr>
-          <w:rStyle w:val="HTMLCode"/>
-          <w:rFonts w:ascii="Consolas" w:hAnsi="Consolas" w:cs="Consolas"/>
-          <w:color w:val="333333"/>
-          <w:bdr w:val="none" w:sz="0" w:space="0" w:color="auto" w:frame="1"/>
-        </w:rPr>
-        <w:t>BROWN,</w:t>
-      </w:r>
-    </w:p>
-    <w:p>
-      <w:pPr>
-        <w:pStyle w:val="BoxedCode"/>
-        <w:rPr>
-          <w:rStyle w:val="HTMLCode"/>
-          <w:rFonts w:ascii="Consolas" w:hAnsi="Consolas" w:cs="Consolas"/>
-          <w:color w:val="333333"/>
-          <w:bdr w:val="none" w:sz="0" w:space="0" w:color="auto" w:frame="1"/>
-        </w:rPr>
-      </w:pPr>
-      <w:r>
-        <w:rPr>
-          <w:rStyle w:val="HTMLCode"/>
-          <w:rFonts w:ascii="Consolas" w:hAnsi="Consolas" w:cs="Consolas"/>
-          <w:color w:val="333333"/>
-          <w:bdr w:val="none" w:sz="0" w:space="0" w:color="auto" w:frame="1"/>
-        </w:rPr>
-        <w:t>CYAN,</w:t>
-      </w:r>
-    </w:p>
-    <w:p>
-      <w:pPr>
-        <w:pStyle w:val="BoxedCode"/>
-        <w:rPr>
-          <w:rStyle w:val="HTMLCode"/>
-          <w:rFonts w:ascii="Consolas" w:hAnsi="Consolas" w:cs="Consolas"/>
-          <w:color w:val="333333"/>
-          <w:bdr w:val="none" w:sz="0" w:space="0" w:color="auto" w:frame="1"/>
-        </w:rPr>
-      </w:pPr>
-      <w:r>
-        <w:rPr>
-          <w:rStyle w:val="HTMLCode"/>
-          <w:rFonts w:ascii="Consolas" w:hAnsi="Consolas" w:cs="Consolas"/>
-          <w:color w:val="333333"/>
-          <w:bdr w:val="none" w:sz="0" w:space="0" w:color="auto" w:frame="1"/>
-        </w:rPr>
-        <w:t>DARK_GREY,</w:t>
-      </w:r>
-    </w:p>
-    <w:p>
-      <w:pPr>
-        <w:pStyle w:val="BoxedCode"/>
-        <w:rPr>
-          <w:rStyle w:val="HTMLCode"/>
-          <w:rFonts w:ascii="Consolas" w:hAnsi="Consolas" w:cs="Consolas"/>
-          <w:color w:val="333333"/>
-          <w:bdr w:val="none" w:sz="0" w:space="0" w:color="auto" w:frame="1"/>
-        </w:rPr>
-      </w:pPr>
-      <w:r>
-        <w:rPr>
-          <w:rStyle w:val="HTMLCode"/>
-          <w:rFonts w:ascii="Consolas" w:hAnsi="Consolas" w:cs="Consolas"/>
-          <w:color w:val="333333"/>
-          <w:bdr w:val="none" w:sz="0" w:space="0" w:color="auto" w:frame="1"/>
-        </w:rPr>
-        <w:t>GREEN,</w:t>
-      </w:r>
-    </w:p>
-    <w:p>
-      <w:pPr>
-        <w:pStyle w:val="BoxedCode"/>
-        <w:rPr>
-          <w:rStyle w:val="HTMLCode"/>
-          <w:rFonts w:ascii="Consolas" w:hAnsi="Consolas" w:cs="Consolas"/>
-          <w:color w:val="333333"/>
-          <w:bdr w:val="none" w:sz="0" w:space="0" w:color="auto" w:frame="1"/>
-        </w:rPr>
-      </w:pPr>
-      <w:r>
-        <w:rPr>
-          <w:rStyle w:val="HTMLCode"/>
-          <w:rFonts w:ascii="Consolas" w:hAnsi="Consolas" w:cs="Consolas"/>
-          <w:color w:val="333333"/>
-          <w:bdr w:val="none" w:sz="0" w:space="0" w:color="auto" w:frame="1"/>
-        </w:rPr>
-        <w:t>GREY,</w:t>
-      </w:r>
-    </w:p>
-    <w:p>
-      <w:pPr>
-        <w:pStyle w:val="BoxedCode"/>
-        <w:rPr>
-          <w:rStyle w:val="HTMLCode"/>
-          <w:rFonts w:ascii="Consolas" w:hAnsi="Consolas" w:cs="Consolas"/>
-          <w:color w:val="333333"/>
-          <w:bdr w:val="none" w:sz="0" w:space="0" w:color="auto" w:frame="1"/>
-        </w:rPr>
-      </w:pPr>
-      <w:r>
-        <w:rPr>
-          <w:rStyle w:val="HTMLCode"/>
-          <w:rFonts w:ascii="Consolas" w:hAnsi="Consolas" w:cs="Consolas"/>
-          <w:color w:val="333333"/>
-          <w:bdr w:val="none" w:sz="0" w:space="0" w:color="auto" w:frame="1"/>
-        </w:rPr>
-        <w:t>LIME_GREEN,</w:t>
-      </w:r>
-    </w:p>
-    <w:p>
-      <w:pPr>
-        <w:pStyle w:val="BoxedCode"/>
-        <w:rPr>
-          <w:rStyle w:val="HTMLCode"/>
-          <w:rFonts w:ascii="Consolas" w:hAnsi="Consolas" w:cs="Consolas"/>
-          <w:color w:val="333333"/>
-          <w:bdr w:val="none" w:sz="0" w:space="0" w:color="auto" w:frame="1"/>
-        </w:rPr>
-      </w:pPr>
-      <w:r>
-        <w:rPr>
-          <w:rStyle w:val="HTMLCode"/>
-          <w:rFonts w:ascii="Consolas" w:hAnsi="Consolas" w:cs="Consolas"/>
-          <w:color w:val="333333"/>
-          <w:bdr w:val="none" w:sz="0" w:space="0" w:color="auto" w:frame="1"/>
-        </w:rPr>
-        <w:t>MAGENTA,</w:t>
-      </w:r>
-    </w:p>
-    <w:p>
-      <w:pPr>
-        <w:pStyle w:val="BoxedCode"/>
-        <w:rPr>
-          <w:rStyle w:val="HTMLCode"/>
-          <w:rFonts w:ascii="Consolas" w:hAnsi="Consolas" w:cs="Consolas"/>
-          <w:color w:val="333333"/>
-          <w:bdr w:val="none" w:sz="0" w:space="0" w:color="auto" w:frame="1"/>
-        </w:rPr>
-      </w:pPr>
-      <w:r>
-        <w:rPr>
-          <w:rStyle w:val="HTMLCode"/>
-          <w:rFonts w:ascii="Consolas" w:hAnsi="Consolas" w:cs="Consolas"/>
-          <w:color w:val="333333"/>
-          <w:bdr w:val="none" w:sz="0" w:space="0" w:color="auto" w:frame="1"/>
-        </w:rPr>
-        <w:t>ORANGE,</w:t>
-      </w:r>
-    </w:p>
-    <w:p>
-      <w:pPr>
-        <w:pStyle w:val="BoxedCode"/>
-        <w:rPr>
-          <w:rStyle w:val="HTMLCode"/>
-          <w:rFonts w:ascii="Consolas" w:hAnsi="Consolas" w:cs="Consolas"/>
-          <w:color w:val="333333"/>
-          <w:bdr w:val="none" w:sz="0" w:space="0" w:color="auto" w:frame="1"/>
-        </w:rPr>
-      </w:pPr>
-      <w:r>
-        <w:rPr>
-          <w:rStyle w:val="HTMLCode"/>
-          <w:rFonts w:ascii="Consolas" w:hAnsi="Consolas" w:cs="Consolas"/>
-          <w:color w:val="333333"/>
-          <w:bdr w:val="none" w:sz="0" w:space="0" w:color="auto" w:frame="1"/>
-        </w:rPr>
-        <w:t>PINK,</w:t>
-      </w:r>
-    </w:p>
-    <w:p>
-      <w:pPr>
-        <w:pStyle w:val="BoxedCode"/>
-        <w:rPr>
-          <w:rStyle w:val="HTMLCode"/>
-          <w:rFonts w:ascii="Consolas" w:hAnsi="Consolas" w:cs="Consolas"/>
-          <w:color w:val="333333"/>
-          <w:bdr w:val="none" w:sz="0" w:space="0" w:color="auto" w:frame="1"/>
-        </w:rPr>
-      </w:pPr>
-      <w:r>
-        <w:rPr>
-          <w:rStyle w:val="HTMLCode"/>
-          <w:rFonts w:ascii="Consolas" w:hAnsi="Consolas" w:cs="Consolas"/>
-          <w:color w:val="333333"/>
-          <w:bdr w:val="none" w:sz="0" w:space="0" w:color="auto" w:frame="1"/>
-        </w:rPr>
-        <w:t>PURPLE,</w:t>
-      </w:r>
-    </w:p>
-    <w:p>
-      <w:pPr>
-        <w:pStyle w:val="BoxedCode"/>
-        <w:rPr>
-          <w:rStyle w:val="HTMLCode"/>
-          <w:rFonts w:ascii="Consolas" w:hAnsi="Consolas" w:cs="Consolas"/>
-          <w:color w:val="333333"/>
-          <w:bdr w:val="none" w:sz="0" w:space="0" w:color="auto" w:frame="1"/>
-        </w:rPr>
-      </w:pPr>
-      <w:r>
-        <w:rPr>
-          <w:rStyle w:val="HTMLCode"/>
-          <w:rFonts w:ascii="Consolas" w:hAnsi="Consolas" w:cs="Consolas"/>
-          <w:color w:val="333333"/>
-          <w:bdr w:val="none" w:sz="0" w:space="0" w:color="auto" w:frame="1"/>
-        </w:rPr>
-        <w:t>RED,</w:t>
-      </w:r>
-    </w:p>
-    <w:p>
-      <w:pPr>
-        <w:pStyle w:val="BoxedCode"/>
-        <w:rPr>
-          <w:rStyle w:val="HTMLCode"/>
-          <w:rFonts w:ascii="Consolas" w:hAnsi="Consolas" w:cs="Consolas"/>
-          <w:color w:val="333333"/>
-          <w:bdr w:val="none" w:sz="0" w:space="0" w:color="auto" w:frame="1"/>
-        </w:rPr>
-      </w:pPr>
-      <w:r>
-        <w:rPr>
-          <w:rStyle w:val="HTMLCode"/>
-          <w:rFonts w:ascii="Consolas" w:hAnsi="Consolas" w:cs="Consolas"/>
-          <w:color w:val="333333"/>
-          <w:bdr w:val="none" w:sz="0" w:space="0" w:color="auto" w:frame="1"/>
-        </w:rPr>
-        <w:t>WHITE,</w:t>
-      </w:r>
-    </w:p>
-    <w:p>
-      <w:pPr>
-        <w:pStyle w:val="BoxedCode"/>
-        <w:rPr>
-          <w:rStyle w:val="HTMLCode"/>
-          <w:rFonts w:ascii="Consolas" w:hAnsi="Consolas" w:cs="Consolas"/>
-          <w:color w:val="333333"/>
-          <w:bdr w:val="none" w:sz="0" w:space="0" w:color="auto" w:frame="1"/>
-        </w:rPr>
-      </w:pPr>
-      <w:r>
-        <w:rPr>
-          <w:rStyle w:val="HTMLCode"/>
-          <w:rFonts w:ascii="Consolas" w:hAnsi="Consolas" w:cs="Consolas"/>
-          <w:color w:val="333333"/>
-          <w:bdr w:val="none" w:sz="0" w:space="0" w:color="auto" w:frame="1"/>
-        </w:rPr>
-        <w:t>YELLOW,</w:t>
-      </w:r>
-    </w:p>
-    <w:p>
-      <w:pPr>
-        <w:pStyle w:val="BoxedCode"/>
-        <w:rPr>
-          <w:rStyle w:val="HTMLCode"/>
-          <w:rFonts w:ascii="Consolas" w:hAnsi="Consolas" w:cs="Consolas"/>
-          <w:color w:val="333333"/>
-          <w:bdr w:val="none" w:sz="0" w:space="0" w:color="auto" w:frame="1"/>
-        </w:rPr>
-      </w:pPr>
-      <w:r>
-        <w:rPr>
-          <w:rStyle w:val="HTMLCode"/>
-          <w:rFonts w:ascii="Consolas" w:hAnsi="Consolas" w:cs="Consolas"/>
-          <w:color w:val="333333"/>
-          <w:bdr w:val="none" w:sz="0" w:space="0" w:color="auto" w:frame="1"/>
-        </w:rPr>
-        <w:t>TRANSLUCENT_LIGHT,</w:t>
-      </w:r>
-    </w:p>
-    <w:p>
-      <w:pPr>
-        <w:pStyle w:val="BoxedCode"/>
-        <w:rPr>
-          <w:rStyle w:val="HTMLCode"/>
-          <w:rFonts w:ascii="Consolas" w:hAnsi="Consolas" w:cs="Consolas"/>
-          <w:color w:val="333333"/>
-          <w:bdr w:val="none" w:sz="0" w:space="0" w:color="auto" w:frame="1"/>
-        </w:rPr>
-      </w:pPr>
-      <w:r>
-        <w:rPr>
-          <w:rStyle w:val="HTMLCode"/>
-          <w:rFonts w:ascii="Consolas" w:hAnsi="Consolas" w:cs="Consolas"/>
-          <w:color w:val="333333"/>
-          <w:bdr w:val="none" w:sz="0" w:space="0" w:color="auto" w:frame="1"/>
-        </w:rPr>
-        <w:t>TRANSLUCENT,</w:t>
-      </w:r>
-    </w:p>
-    <w:p>
-      <w:pPr>
-        <w:pStyle w:val="BoxedCode"/>
-        <w:rPr>
-          <w:rStyle w:val="HTMLCode"/>
-          <w:rFonts w:ascii="Consolas" w:hAnsi="Consolas" w:cs="Consolas"/>
-          <w:color w:val="333333"/>
-          <w:bdr w:val="none" w:sz="0" w:space="0" w:color="auto" w:frame="1"/>
-        </w:rPr>
-      </w:pPr>
-      <w:r>
-        <w:rPr>
-          <w:rStyle w:val="HTMLCode"/>
-          <w:rFonts w:ascii="Consolas" w:hAnsi="Consolas" w:cs="Consolas"/>
-          <w:color w:val="333333"/>
-          <w:bdr w:val="none" w:sz="0" w:space="0" w:color="auto" w:frame="1"/>
-        </w:rPr>
-        <w:t>TRANSLUCENT_DARK,</w:t>
-      </w:r>
-    </w:p>
-    <w:p>
-      <w:pPr>
-        <w:pStyle w:val="BoxedCode"/>
-        <w:rPr>
-          <w:rStyle w:val="HTMLCode"/>
-          <w:rFonts w:ascii="Consolas" w:hAnsi="Consolas" w:cs="Consolas"/>
-          <w:color w:val="333333"/>
-          <w:bdr w:val="none" w:sz="0" w:space="0" w:color="auto" w:frame="1"/>
-        </w:rPr>
-      </w:pPr>
-      <w:r>
-        <w:rPr>
-          <w:rStyle w:val="HTMLCode"/>
-          <w:rFonts w:ascii="Consolas" w:hAnsi="Consolas" w:cs="Consolas"/>
-          <w:color w:val="333333"/>
-          <w:bdr w:val="none" w:sz="0" w:space="0" w:color="auto" w:frame="1"/>
-        </w:rPr>
-        <w:t>RAND,</w:t>
-      </w:r>
-    </w:p>
-    <w:p>
-      <w:pPr>
-        <w:pStyle w:val="BoxedCode"/>
-        <w:rPr>
-          <w:rStyle w:val="HTMLCode"/>
-          <w:rFonts w:ascii="Consolas" w:hAnsi="Consolas" w:cs="Consolas"/>
-          <w:color w:val="333333"/>
-          <w:bdr w:val="none" w:sz="0" w:space="0" w:color="auto" w:frame="1"/>
-        </w:rPr>
-      </w:pPr>
-      <w:r>
-        <w:rPr>
-          <w:rStyle w:val="HTMLCode"/>
-          <w:rFonts w:ascii="Consolas" w:hAnsi="Consolas" w:cs="Consolas"/>
-          <w:color w:val="333333"/>
-          <w:bdr w:val="none" w:sz="0" w:space="0" w:color="auto" w:frame="1"/>
-        </w:rPr>
-        <w:t>CLEAR,</w:t>
-      </w:r>
-    </w:p>
-    <w:p>
-      <w:pPr>
-        <w:pStyle w:val="BoxedCode"/>
-        <w:rPr>
-          <w:rStyle w:val="HTMLCode"/>
-          <w:rFonts w:ascii="Consolas" w:hAnsi="Consolas" w:cs="Consolas"/>
-          <w:color w:val="333333"/>
-          <w:bdr w:val="none" w:sz="0" w:space="0" w:color="auto" w:frame="1"/>
-        </w:rPr>
-      </w:pPr>
-      <w:r>
-        <w:rPr>
-          <w:rStyle w:val="HTMLCode"/>
-          <w:rFonts w:ascii="Consolas" w:hAnsi="Consolas" w:cs="Consolas"/>
-          <w:color w:val="333333"/>
-          <w:bdr w:val="none" w:sz="0" w:space="0" w:color="auto" w:frame="1"/>
-        </w:rPr>
-        <w:t>DEFAULT // i.e. 'do not change default color'</w:t>
-      </w:r>
     </w:p>
     <w:p/>
-    <w:p/>
     <w:p>
       <w:pPr>
         <w:pStyle w:val="Heading2"/>
       </w:pPr>
       <w:r>
-        <w:lastRenderedPageBreak/>
         <w:t>TRAJ Trajectory Planning Algorithms</w:t>
       </w:r>
     </w:p>
@@ -3916,7 +3690,11 @@
         <w:spacing w:after="0" w:line="240" w:lineRule="auto"/>
       </w:pPr>
       <w:r>
-        <w:t xml:space="preserve">Constant-jerk (CJ) profiling is shown in Figure 1, a plot of the   speed versus time. There are 7 phases to the motion. Phase 1 is a   jerk phase, where the acceleration varies smoothly from 0 at time 0   to \a a1 at time \a t1 following the jerk (change in acceleration per unit   time) \a j0. Phase 2 is an acceleration phase, with   constant acceleration \a a1 throughout. Phase 3 is a jerk phase (or   de-jerk phase) with constant (negative) jerk slowing down the   acceleration from \a a1 to 0. Phase 4 is a constant speed phase at   speed \a v3. Phase 5 is a constant-jerk counterpart to phase 3,   where the deceleration varies smoothly from 0 to \a -a1. Phase 6 is   a constant-acceleration counterpart to phase 2. Phase 7 is a   constant-jerk counterpart to phase 1, where the deceleration varies   smoothly from \a -a1 to 0 and motion stops. </w:t>
+        <w:t xml:space="preserve">Constant-jerk (CJ) profiling is shown in Figure 1, a plot of the   speed versus time. There are 7 phases to the motion. Phase 1 is a   jerk phase, where the acceleration varies smoothly from 0 at time 0   to \a a1 at time \a t1 following the jerk (change in acceleration per unit   time) \a j0. Phase 2 is an acceleration phase, with   constant acceleration \a a1 throughout. Phase 3 is a jerk phase (or   de-jerk phase) with constant (negative) jerk slowing down the   acceleration from \a a1 to 0. Phase 4 is a constant speed phase at   speed \a v3. Phase 5 is a constant-jerk counterpart to phase 3,   where the deceleration varies smoothly from 0 to \a -a1. Phase 6 is   a constant-acceleration counterpart to phase 2. Phase 7 is a   </w:t>
+      </w:r>
+      <w:r>
+        <w:lastRenderedPageBreak/>
+        <w:t xml:space="preserve">constant-jerk counterpart to phase 1, where the deceleration varies   smoothly from \a -a1 to 0 and motion stops. </w:t>
       </w:r>
     </w:p>
     <w:p>
@@ -4026,9 +3804,317 @@
         </w:rPr>
       </w:pPr>
     </w:p>
+    <w:p>
+      <w:pPr>
+        <w:pStyle w:val="Heading2"/>
+      </w:pPr>
+      <w:r>
+        <w:t>Rviz display of the robot tf (transform) display</w:t>
+      </w:r>
+    </w:p>
+    <w:p>
+      <w:r>
+        <w:t xml:space="preserve">In order to get a visualization of the axes for each axis of you robot, rviz can offer this service is you ADD the "TF" module. </w:t>
+      </w:r>
+      <w:r>
+        <w:t xml:space="preserve">Assuming you have started Rviz and configured it so that there is a robot description and the Robot Model module has been added to Rviz, </w:t>
+      </w:r>
+      <w:r>
+        <w:t xml:space="preserve"> you can turn on the axes visualization for the links you desire to visualize them. Below, link_1 through link_6 have axis visualization enabled </w:t>
+      </w:r>
+      <w:r>
+        <w:t>:</w:t>
+      </w:r>
+    </w:p>
+    <w:p/>
+    <w:p>
+      <w:r>
+        <w:rPr>
+          <w:noProof/>
+        </w:rPr>
+        <w:lastRenderedPageBreak/>
+        <w:drawing>
+          <wp:inline distT="0" distB="0" distL="0" distR="0">
+            <wp:extent cx="5943600" cy="4202610"/>
+            <wp:effectExtent l="0" t="0" r="0" b="7620"/>
+            <wp:docPr id="12" name="Picture 12" descr="X:\Pictures\S4UECL~L.PNG"/>
+            <wp:cNvGraphicFramePr>
+              <a:graphicFrameLocks xmlns:a="http://schemas.openxmlformats.org/drawingml/2006/main" noChangeAspect="1"/>
+            </wp:cNvGraphicFramePr>
+            <a:graphic xmlns:a="http://schemas.openxmlformats.org/drawingml/2006/main">
+              <a:graphicData uri="http://schemas.openxmlformats.org/drawingml/2006/picture">
+                <pic:pic xmlns:pic="http://schemas.openxmlformats.org/drawingml/2006/picture">
+                  <pic:nvPicPr>
+                    <pic:cNvPr id="0" name="Picture 5" descr="X:\Pictures\S4UECL~L.PNG"/>
+                    <pic:cNvPicPr>
+                      <a:picLocks noChangeAspect="1" noChangeArrowheads="1"/>
+                    </pic:cNvPicPr>
+                  </pic:nvPicPr>
+                  <pic:blipFill>
+                    <a:blip r:embed="rId15">
+                      <a:extLst>
+                        <a:ext uri="{28A0092B-C50C-407E-A947-70E740481C1C}">
+                          <a14:useLocalDpi xmlns:a14="http://schemas.microsoft.com/office/drawing/2010/main" val="0"/>
+                        </a:ext>
+                      </a:extLst>
+                    </a:blip>
+                    <a:srcRect/>
+                    <a:stretch>
+                      <a:fillRect/>
+                    </a:stretch>
+                  </pic:blipFill>
+                  <pic:spPr bwMode="auto">
+                    <a:xfrm>
+                      <a:off x="0" y="0"/>
+                      <a:ext cx="5943600" cy="4202610"/>
+                    </a:xfrm>
+                    <a:prstGeom prst="rect">
+                      <a:avLst/>
+                    </a:prstGeom>
+                    <a:noFill/>
+                    <a:ln>
+                      <a:noFill/>
+                    </a:ln>
+                  </pic:spPr>
+                </pic:pic>
+              </a:graphicData>
+            </a:graphic>
+          </wp:inline>
+        </w:drawing>
+      </w:r>
+    </w:p>
     <w:p/>
     <w:p/>
+    <w:p>
+      <w:r>
+        <w:t>Here is another vantage point:</w:t>
+      </w:r>
+    </w:p>
+    <w:p>
+      <w:r>
+        <w:rPr>
+          <w:noProof/>
+        </w:rPr>
+        <w:lastRenderedPageBreak/>
+        <w:drawing>
+          <wp:inline distT="0" distB="0" distL="0" distR="0">
+            <wp:extent cx="4236720" cy="6050280"/>
+            <wp:effectExtent l="0" t="0" r="0" b="7620"/>
+            <wp:docPr id="13" name="Picture 13" descr="X:\Pictures\S4AF59~E.PNG"/>
+            <wp:cNvGraphicFramePr>
+              <a:graphicFrameLocks xmlns:a="http://schemas.openxmlformats.org/drawingml/2006/main" noChangeAspect="1"/>
+            </wp:cNvGraphicFramePr>
+            <a:graphic xmlns:a="http://schemas.openxmlformats.org/drawingml/2006/main">
+              <a:graphicData uri="http://schemas.openxmlformats.org/drawingml/2006/picture">
+                <pic:pic xmlns:pic="http://schemas.openxmlformats.org/drawingml/2006/picture">
+                  <pic:nvPicPr>
+                    <pic:cNvPr id="0" name="Picture 7" descr="X:\Pictures\S4AF59~E.PNG"/>
+                    <pic:cNvPicPr>
+                      <a:picLocks noChangeAspect="1" noChangeArrowheads="1"/>
+                    </pic:cNvPicPr>
+                  </pic:nvPicPr>
+                  <pic:blipFill>
+                    <a:blip r:embed="rId16">
+                      <a:extLst>
+                        <a:ext uri="{28A0092B-C50C-407E-A947-70E740481C1C}">
+                          <a14:useLocalDpi xmlns:a14="http://schemas.microsoft.com/office/drawing/2010/main" val="0"/>
+                        </a:ext>
+                      </a:extLst>
+                    </a:blip>
+                    <a:srcRect/>
+                    <a:stretch>
+                      <a:fillRect/>
+                    </a:stretch>
+                  </pic:blipFill>
+                  <pic:spPr bwMode="auto">
+                    <a:xfrm>
+                      <a:off x="0" y="0"/>
+                      <a:ext cx="4236720" cy="6050280"/>
+                    </a:xfrm>
+                    <a:prstGeom prst="rect">
+                      <a:avLst/>
+                    </a:prstGeom>
+                    <a:noFill/>
+                    <a:ln>
+                      <a:noFill/>
+                    </a:ln>
+                  </pic:spPr>
+                </pic:pic>
+              </a:graphicData>
+            </a:graphic>
+          </wp:inline>
+        </w:drawing>
+      </w:r>
+    </w:p>
+    <w:p>
+      <w:r>
+        <w:t>T</w:t>
+      </w:r>
+      <w:r>
+        <w:t>he X axis is indicated in red, the Y axis is indicated in green, and the Z axis is indicated in blue.</w:t>
+      </w:r>
+      <w:r>
+        <w:t xml:space="preserve"> (</w:t>
+      </w:r>
+      <w:hyperlink r:id="rId17" w:history="1">
+        <w:r>
+          <w:rPr>
+            <w:rStyle w:val="Hyperlink"/>
+          </w:rPr>
+          <w:t>http://wiki.ros.org/rviz/DisplayTypes/TF</w:t>
+        </w:r>
+      </w:hyperlink>
+      <w:r>
+        <w:t xml:space="preserve">). </w:t>
+      </w:r>
+      <w:r>
+        <w:t xml:space="preserve"> Thus, in the scene above the bolt is located at (.25,-45,0) which is not the centroid of the object.</w:t>
+      </w:r>
+      <w:bookmarkStart w:id="0" w:name="_GoBack"/>
+      <w:bookmarkEnd w:id="0"/>
+    </w:p>
+    <w:p>
+      <w:pPr>
+        <w:pStyle w:val="Heading2"/>
+      </w:pPr>
+      <w:r>
+        <w:t>Finding the pose of an object in the RVIZ scene</w:t>
+      </w:r>
+    </w:p>
+    <w:p>
+      <w:r>
+        <w:t xml:space="preserve">The STL meshes mapping into the Rviz scene use a pose to position the STL object. At this point in time, this Rviz mapping of the object pose is that it is not a centroid or it would be assumed the centroid of the pose to place the </w:t>
+      </w:r>
+      <w:r>
+        <w:t xml:space="preserve">bolt </w:t>
+      </w:r>
+      <w:r>
+        <w:t>object would give the bolt location – and it does not.</w:t>
+      </w:r>
+    </w:p>
+    <w:p>
+      <w:r>
+        <w:lastRenderedPageBreak/>
+        <w:t>Instead trusty joint publisher GUI has sliders to move the joint values around to place the robot with the correct position and orientation to pick up the bolt. Suffice to say that it was not trivial centering the robot over the bolt but can be done. You can get the joint positions on the Joint State Publisher GUI :</w:t>
+      </w:r>
+    </w:p>
+    <w:p>
+      <w:r>
+        <w:rPr>
+          <w:noProof/>
+        </w:rPr>
+        <w:drawing>
+          <wp:inline distT="0" distB="0" distL="0" distR="0" wp14:anchorId="2F35C3DB" wp14:editId="3CA77F67">
+            <wp:extent cx="3703320" cy="4678680"/>
+            <wp:effectExtent l="0" t="0" r="0" b="7620"/>
+            <wp:docPr id="7" name="Picture 7" descr="X:\Pictures\SIQQ7G~M.PNG"/>
+            <wp:cNvGraphicFramePr>
+              <a:graphicFrameLocks xmlns:a="http://schemas.openxmlformats.org/drawingml/2006/main" noChangeAspect="1"/>
+            </wp:cNvGraphicFramePr>
+            <a:graphic xmlns:a="http://schemas.openxmlformats.org/drawingml/2006/main">
+              <a:graphicData uri="http://schemas.openxmlformats.org/drawingml/2006/picture">
+                <pic:pic xmlns:pic="http://schemas.openxmlformats.org/drawingml/2006/picture">
+                  <pic:nvPicPr>
+                    <pic:cNvPr id="0" name="Picture 1" descr="X:\Pictures\SIQQ7G~M.PNG"/>
+                    <pic:cNvPicPr>
+                      <a:picLocks noChangeAspect="1" noChangeArrowheads="1"/>
+                    </pic:cNvPicPr>
+                  </pic:nvPicPr>
+                  <pic:blipFill>
+                    <a:blip r:embed="rId18">
+                      <a:extLst>
+                        <a:ext uri="{28A0092B-C50C-407E-A947-70E740481C1C}">
+                          <a14:useLocalDpi xmlns:a14="http://schemas.microsoft.com/office/drawing/2010/main" val="0"/>
+                        </a:ext>
+                      </a:extLst>
+                    </a:blip>
+                    <a:srcRect/>
+                    <a:stretch>
+                      <a:fillRect/>
+                    </a:stretch>
+                  </pic:blipFill>
+                  <pic:spPr bwMode="auto">
+                    <a:xfrm>
+                      <a:off x="0" y="0"/>
+                      <a:ext cx="3703320" cy="4678680"/>
+                    </a:xfrm>
+                    <a:prstGeom prst="rect">
+                      <a:avLst/>
+                    </a:prstGeom>
+                    <a:noFill/>
+                    <a:ln>
+                      <a:noFill/>
+                    </a:ln>
+                  </pic:spPr>
+                </pic:pic>
+              </a:graphicData>
+            </a:graphic>
+          </wp:inline>
+        </w:drawing>
+      </w:r>
+    </w:p>
     <w:p/>
+    <w:p>
+      <w:r>
+        <w:t>Assuming you have started Rviz and configured it so that there is a robot description and the Robot Model module has been added to Rviz, you can read the position and orientation of link_6 which should place the robot in the correct position to grasp the bolt:</w:t>
+      </w:r>
+    </w:p>
+    <w:p>
+      <w:r>
+        <w:rPr>
+          <w:noProof/>
+        </w:rPr>
+        <w:lastRenderedPageBreak/>
+        <w:drawing>
+          <wp:inline distT="0" distB="0" distL="0" distR="0">
+            <wp:extent cx="5943600" cy="3877837"/>
+            <wp:effectExtent l="0" t="0" r="0" b="8890"/>
+            <wp:docPr id="8" name="Picture 8" descr="X:\Pictures\S8O9AW~F.PNG"/>
+            <wp:cNvGraphicFramePr>
+              <a:graphicFrameLocks xmlns:a="http://schemas.openxmlformats.org/drawingml/2006/main" noChangeAspect="1"/>
+            </wp:cNvGraphicFramePr>
+            <a:graphic xmlns:a="http://schemas.openxmlformats.org/drawingml/2006/main">
+              <a:graphicData uri="http://schemas.openxmlformats.org/drawingml/2006/picture">
+                <pic:pic xmlns:pic="http://schemas.openxmlformats.org/drawingml/2006/picture">
+                  <pic:nvPicPr>
+                    <pic:cNvPr id="0" name="Picture 3" descr="X:\Pictures\S8O9AW~F.PNG"/>
+                    <pic:cNvPicPr>
+                      <a:picLocks noChangeAspect="1" noChangeArrowheads="1"/>
+                    </pic:cNvPicPr>
+                  </pic:nvPicPr>
+                  <pic:blipFill>
+                    <a:blip r:embed="rId19">
+                      <a:extLst>
+                        <a:ext uri="{28A0092B-C50C-407E-A947-70E740481C1C}">
+                          <a14:useLocalDpi xmlns:a14="http://schemas.microsoft.com/office/drawing/2010/main" val="0"/>
+                        </a:ext>
+                      </a:extLst>
+                    </a:blip>
+                    <a:srcRect/>
+                    <a:stretch>
+                      <a:fillRect/>
+                    </a:stretch>
+                  </pic:blipFill>
+                  <pic:spPr bwMode="auto">
+                    <a:xfrm>
+                      <a:off x="0" y="0"/>
+                      <a:ext cx="5943600" cy="3877837"/>
+                    </a:xfrm>
+                    <a:prstGeom prst="rect">
+                      <a:avLst/>
+                    </a:prstGeom>
+                    <a:noFill/>
+                    <a:ln>
+                      <a:noFill/>
+                    </a:ln>
+                  </pic:spPr>
+                </pic:pic>
+              </a:graphicData>
+            </a:graphic>
+          </wp:inline>
+        </w:drawing>
+      </w:r>
+    </w:p>
     <w:p>
       <w:r>
         <w:rPr>
@@ -4042,6 +4128,7 @@
         <w:br/>
       </w:r>
     </w:p>
+    <w:p/>
     <w:sectPr>
       <w:pgSz w:w="12240" w:h="15840"/>
       <w:pgMar w:top="1440" w:right="1440" w:bottom="1440" w:left="1440" w:header="720" w:footer="720" w:gutter="0"/>

</xml_diff>